<commit_message>
Go from natbib to biblatex + writting chap6
</commit_message>
<xml_diff>
--- a/notes/mock_plan.docx
+++ b/notes/mock_plan.docx
@@ -4181,9 +4181,8 @@
           <w:sz w:val="36"/>
           <w:szCs w:val="36"/>
         </w:rPr>
-        <w:t xml:space="preserve">IV) </w:t>
-      </w:r>
-      <w:proofErr w:type="spellStart"/>
+        <w:t>V</w:t>
+      </w:r>
       <w:r>
         <w:rPr>
           <w:b/>
@@ -4191,9 +4190,8 @@
           <w:sz w:val="36"/>
           <w:szCs w:val="36"/>
         </w:rPr>
-        <w:t>Analyse</w:t>
-      </w:r>
-      <w:proofErr w:type="spellEnd"/>
+        <w:t>I</w:t>
+      </w:r>
       <w:r>
         <w:rPr>
           <w:b/>
@@ -4201,7 +4199,7 @@
           <w:sz w:val="36"/>
           <w:szCs w:val="36"/>
         </w:rPr>
-        <w:t xml:space="preserve"> des </w:t>
+        <w:t xml:space="preserve">) </w:t>
       </w:r>
       <w:proofErr w:type="spellStart"/>
       <w:r>
@@ -4211,7 +4209,7 @@
           <w:sz w:val="36"/>
           <w:szCs w:val="36"/>
         </w:rPr>
-        <w:t>données</w:t>
+        <w:t>Analyse</w:t>
       </w:r>
       <w:proofErr w:type="spellEnd"/>
       <w:r>
@@ -4221,10 +4219,9 @@
           <w:sz w:val="36"/>
           <w:szCs w:val="36"/>
         </w:rPr>
-        <w:t xml:space="preserve"> (2 </w:t>
-      </w:r>
-      <w:proofErr w:type="spellStart"/>
-      <w:proofErr w:type="gramStart"/>
+        <w:t xml:space="preserve"> des </w:t>
+      </w:r>
+      <w:proofErr w:type="spellStart"/>
       <w:r>
         <w:rPr>
           <w:b/>
@@ -4232,7 +4229,7 @@
           <w:sz w:val="36"/>
           <w:szCs w:val="36"/>
         </w:rPr>
-        <w:t>semaines</w:t>
+        <w:t>données</w:t>
       </w:r>
       <w:proofErr w:type="spellEnd"/>
       <w:r>
@@ -4242,9 +4239,10 @@
           <w:sz w:val="36"/>
           <w:szCs w:val="36"/>
         </w:rPr>
-        <w:t xml:space="preserve"> :</w:t>
-      </w:r>
-      <w:proofErr w:type="gramEnd"/>
+        <w:t xml:space="preserve"> (2 </w:t>
+      </w:r>
+      <w:proofErr w:type="spellStart"/>
+      <w:proofErr w:type="gramStart"/>
       <w:r>
         <w:rPr>
           <w:b/>
@@ -4252,9 +4250,9 @@
           <w:sz w:val="36"/>
           <w:szCs w:val="36"/>
         </w:rPr>
-        <w:t xml:space="preserve"> 12 </w:t>
-      </w:r>
-      <w:proofErr w:type="spellStart"/>
+        <w:t>semaines</w:t>
+      </w:r>
+      <w:proofErr w:type="spellEnd"/>
       <w:r>
         <w:rPr>
           <w:b/>
@@ -4262,9 +4260,9 @@
           <w:sz w:val="36"/>
           <w:szCs w:val="36"/>
         </w:rPr>
-        <w:t>juin</w:t>
-      </w:r>
-      <w:proofErr w:type="spellEnd"/>
+        <w:t xml:space="preserve"> :</w:t>
+      </w:r>
+      <w:proofErr w:type="gramEnd"/>
       <w:r>
         <w:rPr>
           <w:b/>
@@ -4272,6 +4270,26 @@
           <w:sz w:val="36"/>
           <w:szCs w:val="36"/>
         </w:rPr>
+        <w:t xml:space="preserve"> 12 </w:t>
+      </w:r>
+      <w:proofErr w:type="spellStart"/>
+      <w:r>
+        <w:rPr>
+          <w:b/>
+          <w:bCs/>
+          <w:sz w:val="36"/>
+          <w:szCs w:val="36"/>
+        </w:rPr>
+        <w:t>juin</w:t>
+      </w:r>
+      <w:proofErr w:type="spellEnd"/>
+      <w:r>
+        <w:rPr>
+          <w:b/>
+          <w:bCs/>
+          <w:sz w:val="36"/>
+          <w:szCs w:val="36"/>
+        </w:rPr>
         <w:t>)</w:t>
       </w:r>
     </w:p>
@@ -4526,6 +4544,62 @@
           <w:lang w:val="fr-FR"/>
         </w:rPr>
       </w:pPr>
+      <w:r>
+        <w:rPr>
+          <w:lang w:val="fr-FR"/>
+        </w:rPr>
+        <w:t xml:space="preserve">Expliquer aussi l'influence de </w:t>
+      </w:r>
+      <w:proofErr w:type="spellStart"/>
+      <w:r>
+        <w:rPr>
+          <w:lang w:val="fr-FR"/>
+        </w:rPr>
+        <w:t>rmin</w:t>
+      </w:r>
+      <w:proofErr w:type="spellEnd"/>
+      <w:r>
+        <w:rPr>
+          <w:lang w:val="fr-FR"/>
+        </w:rPr>
+        <w:t xml:space="preserve"> sur </w:t>
+      </w:r>
+      <w:proofErr w:type="spellStart"/>
+      <w:r>
+        <w:rPr>
+          <w:lang w:val="fr-FR"/>
+        </w:rPr>
+        <w:t>bias</w:t>
+      </w:r>
+      <w:proofErr w:type="spellEnd"/>
+      <w:r>
+        <w:rPr>
+          <w:lang w:val="fr-FR"/>
+        </w:rPr>
+        <w:t xml:space="preserve"> et beta </w:t>
+      </w:r>
+      <w:proofErr w:type="spellStart"/>
+      <w:r>
+        <w:rPr>
+          <w:lang w:val="fr-FR"/>
+        </w:rPr>
+        <w:t>lya</w:t>
+      </w:r>
+      <w:proofErr w:type="spellEnd"/>
+    </w:p>
+    <w:p>
+      <w:pPr>
+        <w:rPr>
+          <w:lang w:val="fr-FR"/>
+        </w:rPr>
+      </w:pPr>
+    </w:p>
+    <w:p>
+      <w:pPr>
+        <w:rPr>
+          <w:lang w:val="fr-FR"/>
+        </w:rPr>
+      </w:pPr>
     </w:p>
     <w:p>
       <w:pPr>
@@ -4656,6 +4730,14 @@
           <w:lang w:val="fr-FR"/>
         </w:rPr>
       </w:pPr>
+      <w:proofErr w:type="gramStart"/>
+      <w:r>
+        <w:rPr>
+          <w:lang w:val="fr-FR"/>
+        </w:rPr>
+        <w:t>non</w:t>
+      </w:r>
+      <w:proofErr w:type="gramEnd"/>
     </w:p>
     <w:p/>
     <w:p>
@@ -4679,11 +4761,299 @@
       <w:r>
         <w:t>dmat</w:t>
       </w:r>
+      <w:proofErr w:type="spellEnd"/>
+    </w:p>
+    <w:p/>
+    <w:p/>
+    <w:p>
+      <w:r>
+        <w:t xml:space="preserve">Plan </w:t>
+      </w:r>
+      <w:proofErr w:type="spellStart"/>
+      <w:r>
+        <w:t>analyse</w:t>
+      </w:r>
+      <w:proofErr w:type="spellEnd"/>
+      <w:r>
+        <w:t xml:space="preserve"> </w:t>
+      </w:r>
+      <w:proofErr w:type="gramStart"/>
+      <w:r>
+        <w:t>DLA :</w:t>
+      </w:r>
+      <w:proofErr w:type="gramEnd"/>
+    </w:p>
+    <w:p>
+      <w:r>
+        <w:t xml:space="preserve">- </w:t>
+      </w:r>
+      <w:proofErr w:type="spellStart"/>
+      <w:r>
+        <w:t>résultats</w:t>
+      </w:r>
+      <w:proofErr w:type="spellEnd"/>
+      <w:r>
+        <w:t xml:space="preserve"> de </w:t>
+      </w:r>
+      <w:proofErr w:type="spellStart"/>
+      <w:r>
+        <w:t>l'analyse</w:t>
+      </w:r>
+      <w:proofErr w:type="spellEnd"/>
+      <w:r>
+        <w:t xml:space="preserve"> DR</w:t>
+      </w:r>
+      <w:proofErr w:type="gramStart"/>
+      <w:r>
+        <w:t>16 :</w:t>
+      </w:r>
+      <w:proofErr w:type="gramEnd"/>
+      <w:r>
+        <w:t xml:space="preserve"> plots des CF + fit ; </w:t>
+      </w:r>
+      <w:proofErr w:type="spellStart"/>
+      <w:r>
+        <w:t>résultats</w:t>
+      </w:r>
+      <w:proofErr w:type="spellEnd"/>
+      <w:r>
+        <w:t xml:space="preserve"> du fit ;</w:t>
+      </w:r>
+    </w:p>
+    <w:p>
+      <w:r>
+        <w:t xml:space="preserve">- </w:t>
+      </w:r>
+      <w:proofErr w:type="spellStart"/>
+      <w:r>
+        <w:t>corrélation</w:t>
+      </w:r>
+      <w:proofErr w:type="spellEnd"/>
+      <w:r>
+        <w:t xml:space="preserve"> </w:t>
+      </w:r>
+      <w:proofErr w:type="spellStart"/>
+      <w:r>
+        <w:t>Lya</w:t>
+      </w:r>
+      <w:proofErr w:type="spellEnd"/>
+      <w:r>
+        <w:t xml:space="preserve"> et HCD</w:t>
+      </w:r>
+    </w:p>
+    <w:p>
+      <w:r>
+        <w:t xml:space="preserve">- </w:t>
+      </w:r>
+      <w:proofErr w:type="spellStart"/>
+      <w:r>
+        <w:t>Modélisation</w:t>
+      </w:r>
+      <w:proofErr w:type="spellEnd"/>
+      <w:r>
+        <w:t xml:space="preserve"> des </w:t>
+      </w:r>
+      <w:proofErr w:type="gramStart"/>
+      <w:r>
+        <w:t>HCD :</w:t>
+      </w:r>
+      <w:proofErr w:type="gramEnd"/>
+    </w:p>
+    <w:p>
+      <w:r>
+        <w:tab/>
+        <w:t xml:space="preserve">- </w:t>
+      </w:r>
+      <w:proofErr w:type="spellStart"/>
+      <w:r>
+        <w:t>effet</w:t>
+      </w:r>
+      <w:proofErr w:type="spellEnd"/>
+      <w:r>
+        <w:t xml:space="preserve"> des HCD sur le </w:t>
+      </w:r>
+      <w:proofErr w:type="spellStart"/>
+      <w:r>
+        <w:t>Lya</w:t>
+      </w:r>
+      <w:proofErr w:type="spellEnd"/>
+      <w:r>
+        <w:t xml:space="preserve"> dans les mocks</w:t>
+      </w:r>
+    </w:p>
+    <w:p>
+      <w:r>
+        <w:tab/>
+        <w:t xml:space="preserve">- test du </w:t>
+      </w:r>
+      <w:proofErr w:type="spellStart"/>
+      <w:r>
+        <w:t>modele</w:t>
+      </w:r>
+      <w:proofErr w:type="spellEnd"/>
+      <w:r>
+        <w:t xml:space="preserve"> C-</w:t>
+      </w:r>
+      <w:proofErr w:type="gramStart"/>
+      <w:r>
+        <w:t>G :</w:t>
+      </w:r>
+      <w:proofErr w:type="gramEnd"/>
+      <w:r>
+        <w:t xml:space="preserve"> mocks et </w:t>
+      </w:r>
+      <w:proofErr w:type="spellStart"/>
+      <w:r>
+        <w:t>données</w:t>
+      </w:r>
+      <w:proofErr w:type="spellEnd"/>
+    </w:p>
+    <w:p>
+      <w:r>
+        <w:tab/>
+        <w:t xml:space="preserve">- </w:t>
+      </w:r>
+      <w:proofErr w:type="spellStart"/>
+      <w:r>
+        <w:t>mieux</w:t>
+      </w:r>
+      <w:proofErr w:type="spellEnd"/>
+      <w:r>
+        <w:t xml:space="preserve"> </w:t>
+      </w:r>
+      <w:proofErr w:type="spellStart"/>
+      <w:r>
+        <w:t>comprendre</w:t>
+      </w:r>
+      <w:proofErr w:type="spellEnd"/>
+      <w:r>
+        <w:t xml:space="preserve"> les </w:t>
+      </w:r>
+      <w:proofErr w:type="gramStart"/>
+      <w:r>
+        <w:t>HCD :</w:t>
+      </w:r>
+      <w:proofErr w:type="gramEnd"/>
+      <w:r>
+        <w:t xml:space="preserve"> un </w:t>
+      </w:r>
+      <w:proofErr w:type="spellStart"/>
+      <w:r>
+        <w:t>seul</w:t>
+      </w:r>
+      <w:proofErr w:type="spellEnd"/>
+      <w:r>
+        <w:t xml:space="preserve"> type de HCD </w:t>
+      </w:r>
+    </w:p>
+    <w:p>
+      <w:r>
+        <w:tab/>
+        <w:t xml:space="preserve">- </w:t>
+      </w:r>
+      <w:proofErr w:type="spellStart"/>
+      <w:r>
+        <w:t>possiblement</w:t>
+      </w:r>
+      <w:proofErr w:type="spellEnd"/>
+      <w:r>
+        <w:t xml:space="preserve"> </w:t>
+      </w:r>
+      <w:proofErr w:type="spellStart"/>
+      <w:r>
+        <w:t>qqch</w:t>
+      </w:r>
+      <w:proofErr w:type="spellEnd"/>
+      <w:r>
+        <w:t xml:space="preserve"> </w:t>
+      </w:r>
+      <w:proofErr w:type="spellStart"/>
+      <w:r>
+        <w:t>qu'on</w:t>
+      </w:r>
+      <w:proofErr w:type="spellEnd"/>
+      <w:r>
+        <w:t xml:space="preserve"> </w:t>
+      </w:r>
+      <w:proofErr w:type="spellStart"/>
+      <w:r>
+        <w:t>comprend</w:t>
+      </w:r>
+      <w:proofErr w:type="spellEnd"/>
+      <w:r>
+        <w:t xml:space="preserve"> pas dans les </w:t>
+      </w:r>
+      <w:proofErr w:type="spellStart"/>
+      <w:proofErr w:type="gramStart"/>
+      <w:r>
+        <w:t>données</w:t>
+      </w:r>
+      <w:proofErr w:type="spellEnd"/>
+      <w:r>
+        <w:t xml:space="preserve"> :</w:t>
+      </w:r>
+      <w:proofErr w:type="gramEnd"/>
+    </w:p>
+    <w:p>
+      <w:r>
+        <w:tab/>
+      </w:r>
+      <w:r>
+        <w:tab/>
+        <w:t xml:space="preserve">C-G </w:t>
+      </w:r>
+      <w:proofErr w:type="spellStart"/>
+      <w:r>
+        <w:t>donne</w:t>
+      </w:r>
+      <w:proofErr w:type="spellEnd"/>
+      <w:r>
+        <w:t xml:space="preserve"> pas la </w:t>
+      </w:r>
+      <w:proofErr w:type="spellStart"/>
+      <w:r>
+        <w:t>même</w:t>
+      </w:r>
+      <w:proofErr w:type="spellEnd"/>
+      <w:r>
+        <w:t xml:space="preserve"> chose </w:t>
+      </w:r>
+      <w:proofErr w:type="spellStart"/>
+      <w:r>
+        <w:t>alors</w:t>
+      </w:r>
+      <w:proofErr w:type="spellEnd"/>
+      <w:r>
+        <w:t xml:space="preserve"> que dans les mocks </w:t>
+      </w:r>
+      <w:proofErr w:type="spellStart"/>
+      <w:r>
+        <w:t>si</w:t>
+      </w:r>
+      <w:proofErr w:type="spellEnd"/>
+    </w:p>
+    <w:p>
+      <w:r>
+        <w:tab/>
+      </w:r>
+      <w:r>
+        <w:tab/>
+        <w:t xml:space="preserve">L0 converge sur 2 </w:t>
+      </w:r>
+      <w:proofErr w:type="spellStart"/>
+      <w:r>
+        <w:t>Mpc</w:t>
+      </w:r>
+      <w:proofErr w:type="spellEnd"/>
+      <w:r>
+        <w:t>/h</w:t>
+      </w:r>
+    </w:p>
+    <w:p/>
+    <w:p>
       <w:bookmarkStart w:id="21" w:name="_GoBack"/>
       <w:bookmarkEnd w:id="21"/>
-      <w:proofErr w:type="spellEnd"/>
-    </w:p>
-    <w:p/>
+    </w:p>
     <w:p/>
     <w:sectPr>
       <w:pgSz w:w="12240" w:h="15840"/>

</xml_diff>

<commit_message>
writting : quickquasars, eboss results, chap5 results
</commit_message>
<xml_diff>
--- a/notes/mock_plan.docx
+++ b/notes/mock_plan.docx
@@ -2745,6 +2745,164 @@
           <w:lang w:val="fr-FR"/>
         </w:rPr>
       </w:pPr>
+      <w:r>
+        <w:rPr>
+          <w:lang w:val="fr-FR"/>
+        </w:rPr>
+        <w:t xml:space="preserve">- continuum </w:t>
+      </w:r>
+    </w:p>
+    <w:p>
+      <w:pPr>
+        <w:rPr>
+          <w:lang w:val="fr-FR"/>
+        </w:rPr>
+      </w:pPr>
+      <w:r>
+        <w:rPr>
+          <w:lang w:val="fr-FR"/>
+        </w:rPr>
+        <w:t>SIMQSO model continuum</w:t>
+      </w:r>
+    </w:p>
+    <w:p>
+      <w:pPr>
+        <w:rPr>
+          <w:lang w:val="fr-FR"/>
+        </w:rPr>
+      </w:pPr>
+      <w:r>
+        <w:rPr>
+          <w:lang w:val="fr-FR"/>
+        </w:rPr>
+        <w:t>- BAL</w:t>
+      </w:r>
+    </w:p>
+    <w:p>
+      <w:pPr>
+        <w:rPr>
+          <w:lang w:val="fr-FR"/>
+        </w:rPr>
+      </w:pPr>
+      <w:r>
+        <w:rPr>
+          <w:lang w:val="fr-FR"/>
+        </w:rPr>
+        <w:t>- DLA</w:t>
+      </w:r>
+    </w:p>
+    <w:p>
+      <w:pPr>
+        <w:rPr>
+          <w:lang w:val="fr-FR"/>
+        </w:rPr>
+      </w:pPr>
+      <w:r>
+        <w:rPr>
+          <w:lang w:val="fr-FR"/>
+        </w:rPr>
+        <w:t xml:space="preserve">- </w:t>
+      </w:r>
+      <w:proofErr w:type="spellStart"/>
+      <w:r>
+        <w:rPr>
+          <w:lang w:val="fr-FR"/>
+        </w:rPr>
+        <w:t>metals</w:t>
+      </w:r>
+      <w:proofErr w:type="spellEnd"/>
+    </w:p>
+    <w:p>
+      <w:pPr>
+        <w:rPr>
+          <w:lang w:val="fr-FR"/>
+        </w:rPr>
+      </w:pPr>
+      <w:r>
+        <w:rPr>
+          <w:lang w:val="fr-FR"/>
+        </w:rPr>
+        <w:t xml:space="preserve">- </w:t>
+      </w:r>
+      <w:proofErr w:type="spellStart"/>
+      <w:r>
+        <w:rPr>
+          <w:lang w:val="fr-FR"/>
+        </w:rPr>
+        <w:t>survey</w:t>
+      </w:r>
+      <w:proofErr w:type="spellEnd"/>
+      <w:r>
+        <w:rPr>
+          <w:lang w:val="fr-FR"/>
+        </w:rPr>
+        <w:t xml:space="preserve"> / </w:t>
+      </w:r>
+      <w:proofErr w:type="spellStart"/>
+      <w:r>
+        <w:rPr>
+          <w:lang w:val="fr-FR"/>
+        </w:rPr>
+        <w:t>instru</w:t>
+      </w:r>
+      <w:proofErr w:type="spellEnd"/>
+    </w:p>
+    <w:p>
+      <w:pPr>
+        <w:rPr>
+          <w:lang w:val="fr-FR"/>
+        </w:rPr>
+      </w:pPr>
+      <w:proofErr w:type="spellStart"/>
+      <w:proofErr w:type="gramStart"/>
+      <w:r>
+        <w:rPr>
+          <w:lang w:val="fr-FR"/>
+        </w:rPr>
+        <w:t>gamma</w:t>
+      </w:r>
+      <w:proofErr w:type="gramEnd"/>
+      <w:r>
+        <w:rPr>
+          <w:lang w:val="fr-FR"/>
+        </w:rPr>
+        <w:t>_kms_zfit</w:t>
+      </w:r>
+      <w:proofErr w:type="spellEnd"/>
+      <w:r>
+        <w:rPr>
+          <w:lang w:val="fr-FR"/>
+        </w:rPr>
+        <w:t xml:space="preserve"> : </w:t>
+      </w:r>
+      <w:proofErr w:type="spellStart"/>
+      <w:r>
+        <w:rPr>
+          <w:lang w:val="fr-FR"/>
+        </w:rPr>
+        <w:t>lorentzian</w:t>
+      </w:r>
+      <w:proofErr w:type="spellEnd"/>
+      <w:r>
+        <w:rPr>
+          <w:lang w:val="fr-FR"/>
+        </w:rPr>
+        <w:t xml:space="preserve"> 400 km/s</w:t>
+      </w:r>
+    </w:p>
+    <w:p>
+      <w:pPr>
+        <w:rPr>
+          <w:lang w:val="fr-FR"/>
+        </w:rPr>
+      </w:pPr>
+    </w:p>
+    <w:p>
+      <w:pPr>
+        <w:rPr>
+          <w:lang w:val="fr-FR"/>
+        </w:rPr>
+      </w:pPr>
     </w:p>
     <w:p>
       <w:r>
@@ -5229,8 +5387,6 @@
       <w:r>
         <w:t>.</w:t>
       </w:r>
-      <w:bookmarkStart w:id="21" w:name="_GoBack"/>
-      <w:bookmarkEnd w:id="21"/>
     </w:p>
     <w:p/>
     <w:p>
@@ -5385,10 +5541,55 @@
         <w:t>fits ?</w:t>
       </w:r>
       <w:proofErr w:type="gramEnd"/>
+    </w:p>
+    <w:p>
+      <w:r>
+        <w:t xml:space="preserve">--&gt; </w:t>
+      </w:r>
+      <w:proofErr w:type="spellStart"/>
+      <w:r>
+        <w:t>rmin</w:t>
+      </w:r>
+      <w:proofErr w:type="spellEnd"/>
+      <w:r>
+        <w:t xml:space="preserve"> = 20</w:t>
+      </w:r>
     </w:p>
     <w:p/>
     <w:p/>
     <w:p/>
+    <w:p/>
+    <w:p>
+      <w:proofErr w:type="gramStart"/>
+      <w:r>
+        <w:t>New :</w:t>
+      </w:r>
+      <w:proofErr w:type="gramEnd"/>
+    </w:p>
+    <w:p>
+      <w:proofErr w:type="spellStart"/>
+      <w:r>
+        <w:t>quickquasars</w:t>
+      </w:r>
+      <w:proofErr w:type="spellEnd"/>
+    </w:p>
+    <w:p>
+      <w:proofErr w:type="spellStart"/>
+      <w:r>
+        <w:t>eboss</w:t>
+      </w:r>
+      <w:proofErr w:type="spellEnd"/>
+      <w:r>
+        <w:t xml:space="preserve"> results</w:t>
+      </w:r>
+    </w:p>
+    <w:p>
+      <w:r>
+        <w:t>chap5 results</w:t>
+      </w:r>
+      <w:bookmarkStart w:id="21" w:name="_GoBack"/>
+      <w:bookmarkEnd w:id="21"/>
+    </w:p>
     <w:p/>
     <w:sectPr>
       <w:pgSz w:w="12240" w:h="15840"/>

</xml_diff>

<commit_message>
Corrections chap4 + writting chap6
</commit_message>
<xml_diff>
--- a/notes/mock_plan.docx
+++ b/notes/mock_plan.docx
@@ -5042,6 +5042,22 @@
     <w:p>
       <w:r>
         <w:tab/>
+        <w:t xml:space="preserve">- </w:t>
+      </w:r>
+      <w:proofErr w:type="spellStart"/>
+      <w:r>
+        <w:t>comparaison</w:t>
+      </w:r>
+      <w:proofErr w:type="spellEnd"/>
+      <w:r>
+        <w:t xml:space="preserve"> true catalog / catalog finder --&gt; avoid masking</w:t>
+      </w:r>
+      <w:bookmarkStart w:id="21" w:name="_GoBack"/>
+      <w:bookmarkEnd w:id="21"/>
+    </w:p>
+    <w:p>
+      <w:r>
+        <w:tab/>
         <w:t xml:space="preserve">- test du </w:t>
       </w:r>
       <w:proofErr w:type="spellStart"/>
@@ -5587,8 +5603,6 @@
       <w:r>
         <w:t>chap5 results</w:t>
       </w:r>
-      <w:bookmarkStart w:id="21" w:name="_GoBack"/>
-      <w:bookmarkEnd w:id="21"/>
     </w:p>
     <w:p/>
     <w:sectPr>

</xml_diff>